<commit_message>
added screenshot to project desription to make it 4 pages long
</commit_message>
<xml_diff>
--- a/documentation/Project Description.docx
+++ b/documentation/Project Description.docx
@@ -131,15 +131,7 @@
           <w:sz w:val="24"/>
           <w:szCs w:val="24"/>
         </w:rPr>
-        <w:t xml:space="preserve"> known as </w:t>
-      </w:r>
-      <w:r>
-        <w:rPr>
-          <w:rFonts w:ascii="Times New Roman" w:hAnsi="Times New Roman" w:cs="Times New Roman"/>
-          <w:sz w:val="24"/>
-          <w:szCs w:val="24"/>
-        </w:rPr>
-        <w:t>Gift Registry</w:t>
+        <w:t xml:space="preserve"> known as Gift Registry</w:t>
       </w:r>
       <w:r>
         <w:rPr>
@@ -809,15 +801,7 @@
           <w:sz w:val="24"/>
           <w:szCs w:val="24"/>
         </w:rPr>
-        <w:t>the receiver’s f</w:t>
-      </w:r>
-      <w:r>
-        <w:rPr>
-          <w:rFonts w:ascii="Times New Roman" w:hAnsi="Times New Roman" w:cs="Times New Roman"/>
-          <w:sz w:val="24"/>
-          <w:szCs w:val="24"/>
-        </w:rPr>
-        <w:t xml:space="preserve">riends </w:t>
+        <w:t xml:space="preserve">the receiver’s friends </w:t>
       </w:r>
       <w:r>
         <w:rPr>
@@ -970,23 +954,7 @@
           <w:sz w:val="24"/>
           <w:szCs w:val="24"/>
         </w:rPr>
-        <w:t xml:space="preserve">As </w:t>
-      </w:r>
-      <w:r>
-        <w:rPr>
-          <w:rFonts w:ascii="Times New Roman" w:hAnsi="Times New Roman" w:cs="Times New Roman"/>
-          <w:sz w:val="24"/>
-          <w:szCs w:val="24"/>
-        </w:rPr>
-        <w:t>guests are liable to buy the host the undesirable presents or duplicate gifts</w:t>
-      </w:r>
-      <w:r>
-        <w:rPr>
-          <w:rFonts w:ascii="Times New Roman" w:hAnsi="Times New Roman" w:cs="Times New Roman"/>
-          <w:sz w:val="24"/>
-          <w:szCs w:val="24"/>
-        </w:rPr>
-        <w:t>, our new system can prevent that from happening.</w:t>
+        <w:t>As guests are liable to buy the host the undesirable presents or duplicate gifts, our new system can prevent that from happening.</w:t>
       </w:r>
       <w:r>
         <w:rPr>
@@ -1061,6 +1029,64 @@
       </w:pPr>
       <w:r>
         <w:rPr>
+          <w:noProof/>
+        </w:rPr>
+        <w:drawing>
+          <wp:anchor distT="0" distB="0" distL="0" distR="0" simplePos="0" relativeHeight="251659264" behindDoc="0" locked="0" layoutInCell="1" allowOverlap="1" wp14:anchorId="063480EF" wp14:editId="27430903">
+            <wp:simplePos x="0" y="0"/>
+            <wp:positionH relativeFrom="column">
+              <wp:posOffset>-160655</wp:posOffset>
+            </wp:positionH>
+            <wp:positionV relativeFrom="paragraph">
+              <wp:posOffset>1193165</wp:posOffset>
+            </wp:positionV>
+            <wp:extent cx="1878965" cy="3530600"/>
+            <wp:effectExtent l="0" t="0" r="6985" b="0"/>
+            <wp:wrapSquare wrapText="largest"/>
+            <wp:docPr id="1" name="Picture"/>
+            <wp:cNvGraphicFramePr>
+              <a:graphicFrameLocks xmlns:a="http://schemas.openxmlformats.org/drawingml/2006/main" noChangeAspect="1"/>
+            </wp:cNvGraphicFramePr>
+            <a:graphic xmlns:a="http://schemas.openxmlformats.org/drawingml/2006/main">
+              <a:graphicData uri="http://schemas.openxmlformats.org/drawingml/2006/picture">
+                <pic:pic xmlns:pic="http://schemas.openxmlformats.org/drawingml/2006/picture">
+                  <pic:nvPicPr>
+                    <pic:cNvPr id="0" name="Picture"/>
+                    <pic:cNvPicPr>
+                      <a:picLocks noChangeAspect="1" noChangeArrowheads="1"/>
+                    </pic:cNvPicPr>
+                  </pic:nvPicPr>
+                  <pic:blipFill>
+                    <a:blip r:embed="rId5"/>
+                    <a:srcRect/>
+                    <a:stretch>
+                      <a:fillRect/>
+                    </a:stretch>
+                  </pic:blipFill>
+                  <pic:spPr bwMode="auto">
+                    <a:xfrm>
+                      <a:off x="0" y="0"/>
+                      <a:ext cx="1878965" cy="3530600"/>
+                    </a:xfrm>
+                    <a:prstGeom prst="rect">
+                      <a:avLst/>
+                    </a:prstGeom>
+                    <a:noFill/>
+                    <a:ln w="9525">
+                      <a:noFill/>
+                      <a:miter lim="800000"/>
+                      <a:headEnd/>
+                      <a:tailEnd/>
+                    </a:ln>
+                  </pic:spPr>
+                </pic:pic>
+              </a:graphicData>
+            </a:graphic>
+          </wp:anchor>
+        </w:drawing>
+      </w:r>
+      <w:r>
+        <w:rPr>
           <w:rFonts w:ascii="Times New Roman" w:hAnsi="Times New Roman" w:cs="Times New Roman"/>
           <w:sz w:val="24"/>
           <w:szCs w:val="24"/>
@@ -1137,7 +1163,7 @@
           <w:sz w:val="24"/>
           <w:szCs w:val="24"/>
         </w:rPr>
-        <w:t>. First, he or she</w:t>
+        <w:t>.</w:t>
       </w:r>
       <w:r>
         <w:rPr>
@@ -1153,6 +1179,161 @@
           <w:sz w:val="24"/>
           <w:szCs w:val="24"/>
         </w:rPr>
+        <w:t>First the user would create his or her account</w:t>
+      </w:r>
+      <w:r>
+        <w:rPr>
+          <w:rFonts w:ascii="Times New Roman" w:hAnsi="Times New Roman" w:cs="Times New Roman"/>
+          <w:sz w:val="24"/>
+          <w:szCs w:val="24"/>
+        </w:rPr>
+        <w:t xml:space="preserve"> or login if he or she </w:t>
+      </w:r>
+      <w:r>
+        <w:rPr>
+          <w:rFonts w:ascii="Times New Roman" w:hAnsi="Times New Roman" w:cs="Times New Roman"/>
+          <w:sz w:val="24"/>
+          <w:szCs w:val="24"/>
+        </w:rPr>
+        <w:t>already had an</w:t>
+      </w:r>
+      <w:r>
+        <w:rPr>
+          <w:rFonts w:ascii="Times New Roman" w:hAnsi="Times New Roman" w:cs="Times New Roman"/>
+          <w:sz w:val="24"/>
+          <w:szCs w:val="24"/>
+        </w:rPr>
+        <w:t xml:space="preserve"> existing one</w:t>
+      </w:r>
+      <w:r>
+        <w:rPr>
+          <w:rFonts w:ascii="Times New Roman" w:hAnsi="Times New Roman" w:cs="Times New Roman"/>
+          <w:sz w:val="24"/>
+          <w:szCs w:val="24"/>
+        </w:rPr>
+        <w:t xml:space="preserve">. </w:t>
+      </w:r>
+    </w:p>
+    <w:p>
+      <w:pPr>
+        <w:spacing w:line="480" w:lineRule="auto"/>
+        <w:rPr>
+          <w:rFonts w:ascii="Times New Roman" w:hAnsi="Times New Roman" w:cs="Times New Roman"/>
+          <w:sz w:val="24"/>
+          <w:szCs w:val="24"/>
+        </w:rPr>
+      </w:pPr>
+    </w:p>
+    <w:p>
+      <w:pPr>
+        <w:spacing w:line="480" w:lineRule="auto"/>
+        <w:rPr>
+          <w:rFonts w:ascii="Times New Roman" w:hAnsi="Times New Roman" w:cs="Times New Roman"/>
+          <w:sz w:val="24"/>
+          <w:szCs w:val="24"/>
+        </w:rPr>
+      </w:pPr>
+    </w:p>
+    <w:p>
+      <w:pPr>
+        <w:spacing w:line="480" w:lineRule="auto"/>
+        <w:rPr>
+          <w:rFonts w:ascii="Times New Roman" w:hAnsi="Times New Roman" w:cs="Times New Roman"/>
+          <w:sz w:val="24"/>
+          <w:szCs w:val="24"/>
+        </w:rPr>
+      </w:pPr>
+    </w:p>
+    <w:p>
+      <w:pPr>
+        <w:spacing w:line="480" w:lineRule="auto"/>
+        <w:rPr>
+          <w:rFonts w:ascii="Times New Roman" w:hAnsi="Times New Roman" w:cs="Times New Roman"/>
+          <w:sz w:val="24"/>
+          <w:szCs w:val="24"/>
+        </w:rPr>
+      </w:pPr>
+    </w:p>
+    <w:p>
+      <w:pPr>
+        <w:spacing w:line="480" w:lineRule="auto"/>
+        <w:rPr>
+          <w:rFonts w:ascii="Times New Roman" w:hAnsi="Times New Roman" w:cs="Times New Roman"/>
+          <w:sz w:val="24"/>
+          <w:szCs w:val="24"/>
+        </w:rPr>
+      </w:pPr>
+    </w:p>
+    <w:p>
+      <w:pPr>
+        <w:spacing w:line="480" w:lineRule="auto"/>
+        <w:rPr>
+          <w:rFonts w:ascii="Times New Roman" w:hAnsi="Times New Roman" w:cs="Times New Roman"/>
+          <w:sz w:val="24"/>
+          <w:szCs w:val="24"/>
+        </w:rPr>
+      </w:pPr>
+    </w:p>
+    <w:p>
+      <w:pPr>
+        <w:spacing w:line="480" w:lineRule="auto"/>
+        <w:rPr>
+          <w:rFonts w:ascii="Times New Roman" w:hAnsi="Times New Roman" w:cs="Times New Roman"/>
+          <w:sz w:val="24"/>
+          <w:szCs w:val="24"/>
+        </w:rPr>
+      </w:pPr>
+    </w:p>
+    <w:p>
+      <w:pPr>
+        <w:spacing w:line="480" w:lineRule="auto"/>
+        <w:rPr>
+          <w:rFonts w:ascii="Times New Roman" w:hAnsi="Times New Roman" w:cs="Times New Roman"/>
+          <w:sz w:val="24"/>
+          <w:szCs w:val="24"/>
+        </w:rPr>
+      </w:pPr>
+    </w:p>
+    <w:p>
+      <w:pPr>
+        <w:spacing w:line="480" w:lineRule="auto"/>
+        <w:rPr>
+          <w:rFonts w:ascii="Times New Roman" w:hAnsi="Times New Roman" w:cs="Times New Roman"/>
+          <w:sz w:val="24"/>
+          <w:szCs w:val="24"/>
+        </w:rPr>
+      </w:pPr>
+      <w:r>
+        <w:rPr>
+          <w:rFonts w:ascii="Times New Roman" w:hAnsi="Times New Roman" w:cs="Times New Roman"/>
+          <w:sz w:val="24"/>
+          <w:szCs w:val="24"/>
+        </w:rPr>
+        <w:lastRenderedPageBreak/>
+        <w:t>Then,</w:t>
+      </w:r>
+      <w:r>
+        <w:rPr>
+          <w:rFonts w:ascii="Times New Roman" w:hAnsi="Times New Roman" w:cs="Times New Roman"/>
+          <w:sz w:val="24"/>
+          <w:szCs w:val="24"/>
+        </w:rPr>
+        <w:t xml:space="preserve"> he or she</w:t>
+      </w:r>
+      <w:r>
+        <w:rPr>
+          <w:rFonts w:ascii="Times New Roman" w:hAnsi="Times New Roman" w:cs="Times New Roman"/>
+          <w:sz w:val="24"/>
+          <w:szCs w:val="24"/>
+        </w:rPr>
+        <w:t xml:space="preserve"> </w:t>
+      </w:r>
+      <w:r>
+        <w:rPr>
+          <w:rFonts w:ascii="Times New Roman" w:hAnsi="Times New Roman" w:cs="Times New Roman"/>
+          <w:sz w:val="24"/>
+          <w:szCs w:val="24"/>
+        </w:rPr>
         <w:t>would create</w:t>
       </w:r>
       <w:r>
@@ -1281,7 +1462,98 @@
           <w:sz w:val="24"/>
           <w:szCs w:val="24"/>
         </w:rPr>
-        <w:t xml:space="preserve"> people to the event. Those users who were invited will confirm </w:t>
+        <w:t xml:space="preserve"> people to the event. </w:t>
+      </w:r>
+    </w:p>
+    <w:p>
+      <w:pPr>
+        <w:spacing w:line="480" w:lineRule="auto"/>
+        <w:rPr>
+          <w:rFonts w:ascii="Times New Roman" w:hAnsi="Times New Roman" w:cs="Times New Roman"/>
+          <w:sz w:val="24"/>
+          <w:szCs w:val="24"/>
+        </w:rPr>
+      </w:pPr>
+      <w:r>
+        <w:rPr>
+          <w:rFonts w:ascii="Times New Roman" w:hAnsi="Times New Roman" w:cs="Times New Roman"/>
+          <w:noProof/>
+          <w:sz w:val="24"/>
+          <w:szCs w:val="24"/>
+        </w:rPr>
+        <w:drawing>
+          <wp:inline distT="0" distB="0" distL="0" distR="0" wp14:anchorId="06AC64EC">
+            <wp:extent cx="1969135" cy="4133215"/>
+            <wp:effectExtent l="0" t="0" r="0" b="635"/>
+            <wp:docPr id="2" name="Picture 2"/>
+            <wp:cNvGraphicFramePr>
+              <a:graphicFrameLocks xmlns:a="http://schemas.openxmlformats.org/drawingml/2006/main" noChangeAspect="1"/>
+            </wp:cNvGraphicFramePr>
+            <a:graphic xmlns:a="http://schemas.openxmlformats.org/drawingml/2006/main">
+              <a:graphicData uri="http://schemas.openxmlformats.org/drawingml/2006/picture">
+                <pic:pic xmlns:pic="http://schemas.openxmlformats.org/drawingml/2006/picture">
+                  <pic:nvPicPr>
+                    <pic:cNvPr id="0" name="Picture 2"/>
+                    <pic:cNvPicPr>
+                      <a:picLocks noChangeAspect="1" noChangeArrowheads="1"/>
+                    </pic:cNvPicPr>
+                  </pic:nvPicPr>
+                  <pic:blipFill>
+                    <a:blip r:embed="rId6">
+                      <a:extLst>
+                        <a:ext uri="{28A0092B-C50C-407E-A947-70E740481C1C}">
+                          <a14:useLocalDpi xmlns:a14="http://schemas.microsoft.com/office/drawing/2010/main" val="0"/>
+                        </a:ext>
+                      </a:extLst>
+                    </a:blip>
+                    <a:srcRect/>
+                    <a:stretch>
+                      <a:fillRect/>
+                    </a:stretch>
+                  </pic:blipFill>
+                  <pic:spPr bwMode="auto">
+                    <a:xfrm>
+                      <a:off x="0" y="0"/>
+                      <a:ext cx="1969135" cy="4133215"/>
+                    </a:xfrm>
+                    <a:prstGeom prst="rect">
+                      <a:avLst/>
+                    </a:prstGeom>
+                    <a:noFill/>
+                  </pic:spPr>
+                </pic:pic>
+              </a:graphicData>
+            </a:graphic>
+          </wp:inline>
+        </w:drawing>
+      </w:r>
+    </w:p>
+    <w:p>
+      <w:pPr>
+        <w:spacing w:line="480" w:lineRule="auto"/>
+        <w:rPr>
+          <w:rFonts w:ascii="Times New Roman" w:hAnsi="Times New Roman" w:cs="Times New Roman"/>
+          <w:sz w:val="24"/>
+          <w:szCs w:val="24"/>
+        </w:rPr>
+      </w:pPr>
+    </w:p>
+    <w:p>
+      <w:pPr>
+        <w:spacing w:line="480" w:lineRule="auto"/>
+        <w:rPr>
+          <w:rFonts w:ascii="Times New Roman" w:hAnsi="Times New Roman" w:cs="Times New Roman"/>
+          <w:sz w:val="24"/>
+          <w:szCs w:val="24"/>
+        </w:rPr>
+      </w:pPr>
+      <w:r>
+        <w:rPr>
+          <w:rFonts w:ascii="Times New Roman" w:hAnsi="Times New Roman" w:cs="Times New Roman"/>
+          <w:sz w:val="24"/>
+          <w:szCs w:val="24"/>
+        </w:rPr>
+        <w:t xml:space="preserve">Those users who were invited will confirm </w:t>
       </w:r>
       <w:r>
         <w:rPr>
@@ -1377,7 +1649,176 @@
           <w:sz w:val="24"/>
           <w:szCs w:val="24"/>
         </w:rPr>
-        <w:t xml:space="preserve"> are unable to attend. After the event has </w:t>
+        <w:t xml:space="preserve"> are unable to attend. </w:t>
+      </w:r>
+    </w:p>
+    <w:p>
+      <w:pPr>
+        <w:spacing w:line="480" w:lineRule="auto"/>
+        <w:rPr>
+          <w:rFonts w:ascii="Times New Roman" w:hAnsi="Times New Roman" w:cs="Times New Roman"/>
+          <w:sz w:val="24"/>
+          <w:szCs w:val="24"/>
+        </w:rPr>
+      </w:pPr>
+    </w:p>
+    <w:p>
+      <w:pPr>
+        <w:spacing w:line="480" w:lineRule="auto"/>
+        <w:rPr>
+          <w:rFonts w:ascii="Times New Roman" w:hAnsi="Times New Roman" w:cs="Times New Roman"/>
+          <w:sz w:val="24"/>
+          <w:szCs w:val="24"/>
+        </w:rPr>
+      </w:pPr>
+      <w:r>
+        <w:rPr>
+          <w:rFonts w:ascii="Times New Roman" w:hAnsi="Times New Roman" w:cs="Times New Roman"/>
+          <w:noProof/>
+          <w:sz w:val="24"/>
+          <w:szCs w:val="24"/>
+        </w:rPr>
+        <w:lastRenderedPageBreak/>
+        <w:drawing>
+          <wp:anchor distT="0" distB="0" distL="114300" distR="114300" simplePos="0" relativeHeight="251660288" behindDoc="1" locked="0" layoutInCell="1" allowOverlap="1" wp14:anchorId="7F631A9C" wp14:editId="1800CBE9">
+            <wp:simplePos x="0" y="0"/>
+            <wp:positionH relativeFrom="column">
+              <wp:posOffset>2714625</wp:posOffset>
+            </wp:positionH>
+            <wp:positionV relativeFrom="paragraph">
+              <wp:posOffset>523875</wp:posOffset>
+            </wp:positionV>
+            <wp:extent cx="1877695" cy="2950845"/>
+            <wp:effectExtent l="0" t="0" r="8255" b="1905"/>
+            <wp:wrapNone/>
+            <wp:docPr id="4" name="Picture 4"/>
+            <wp:cNvGraphicFramePr>
+              <a:graphicFrameLocks xmlns:a="http://schemas.openxmlformats.org/drawingml/2006/main" noChangeAspect="1"/>
+            </wp:cNvGraphicFramePr>
+            <a:graphic xmlns:a="http://schemas.openxmlformats.org/drawingml/2006/main">
+              <a:graphicData uri="http://schemas.openxmlformats.org/drawingml/2006/picture">
+                <pic:pic xmlns:pic="http://schemas.openxmlformats.org/drawingml/2006/picture">
+                  <pic:nvPicPr>
+                    <pic:cNvPr id="0" name="Picture 4"/>
+                    <pic:cNvPicPr>
+                      <a:picLocks noChangeAspect="1" noChangeArrowheads="1"/>
+                    </pic:cNvPicPr>
+                  </pic:nvPicPr>
+                  <pic:blipFill>
+                    <a:blip r:embed="rId7">
+                      <a:extLst>
+                        <a:ext uri="{28A0092B-C50C-407E-A947-70E740481C1C}">
+                          <a14:useLocalDpi xmlns:a14="http://schemas.microsoft.com/office/drawing/2010/main" val="0"/>
+                        </a:ext>
+                      </a:extLst>
+                    </a:blip>
+                    <a:srcRect/>
+                    <a:stretch>
+                      <a:fillRect/>
+                    </a:stretch>
+                  </pic:blipFill>
+                  <pic:spPr bwMode="auto">
+                    <a:xfrm>
+                      <a:off x="0" y="0"/>
+                      <a:ext cx="1877695" cy="2950845"/>
+                    </a:xfrm>
+                    <a:prstGeom prst="rect">
+                      <a:avLst/>
+                    </a:prstGeom>
+                    <a:noFill/>
+                  </pic:spPr>
+                </pic:pic>
+              </a:graphicData>
+            </a:graphic>
+            <wp14:sizeRelH relativeFrom="page">
+              <wp14:pctWidth>0</wp14:pctWidth>
+            </wp14:sizeRelH>
+            <wp14:sizeRelV relativeFrom="page">
+              <wp14:pctHeight>0</wp14:pctHeight>
+            </wp14:sizeRelV>
+          </wp:anchor>
+        </w:drawing>
+      </w:r>
+      <w:r>
+        <w:rPr>
+          <w:rFonts w:ascii="Times New Roman" w:hAnsi="Times New Roman" w:cs="Times New Roman"/>
+          <w:noProof/>
+          <w:sz w:val="24"/>
+          <w:szCs w:val="24"/>
+        </w:rPr>
+        <w:drawing>
+          <wp:inline distT="0" distB="0" distL="0" distR="0" wp14:anchorId="47597CF7" wp14:editId="4F1BFA6E">
+            <wp:extent cx="1920240" cy="3938270"/>
+            <wp:effectExtent l="0" t="0" r="3810" b="5080"/>
+            <wp:docPr id="3" name="Picture 3"/>
+            <wp:cNvGraphicFramePr>
+              <a:graphicFrameLocks xmlns:a="http://schemas.openxmlformats.org/drawingml/2006/main" noChangeAspect="1"/>
+            </wp:cNvGraphicFramePr>
+            <a:graphic xmlns:a="http://schemas.openxmlformats.org/drawingml/2006/main">
+              <a:graphicData uri="http://schemas.openxmlformats.org/drawingml/2006/picture">
+                <pic:pic xmlns:pic="http://schemas.openxmlformats.org/drawingml/2006/picture">
+                  <pic:nvPicPr>
+                    <pic:cNvPr id="0" name="Picture 3"/>
+                    <pic:cNvPicPr>
+                      <a:picLocks noChangeAspect="1" noChangeArrowheads="1"/>
+                    </pic:cNvPicPr>
+                  </pic:nvPicPr>
+                  <pic:blipFill>
+                    <a:blip r:embed="rId8">
+                      <a:extLst>
+                        <a:ext uri="{28A0092B-C50C-407E-A947-70E740481C1C}">
+                          <a14:useLocalDpi xmlns:a14="http://schemas.microsoft.com/office/drawing/2010/main" val="0"/>
+                        </a:ext>
+                      </a:extLst>
+                    </a:blip>
+                    <a:srcRect/>
+                    <a:stretch>
+                      <a:fillRect/>
+                    </a:stretch>
+                  </pic:blipFill>
+                  <pic:spPr bwMode="auto">
+                    <a:xfrm>
+                      <a:off x="0" y="0"/>
+                      <a:ext cx="1920240" cy="3938270"/>
+                    </a:xfrm>
+                    <a:prstGeom prst="rect">
+                      <a:avLst/>
+                    </a:prstGeom>
+                    <a:noFill/>
+                  </pic:spPr>
+                </pic:pic>
+              </a:graphicData>
+            </a:graphic>
+          </wp:inline>
+        </w:drawing>
+      </w:r>
+    </w:p>
+    <w:p>
+      <w:pPr>
+        <w:spacing w:line="480" w:lineRule="auto"/>
+        <w:rPr>
+          <w:rFonts w:ascii="Times New Roman" w:hAnsi="Times New Roman" w:cs="Times New Roman"/>
+          <w:sz w:val="24"/>
+          <w:szCs w:val="24"/>
+        </w:rPr>
+      </w:pPr>
+    </w:p>
+    <w:p>
+      <w:pPr>
+        <w:spacing w:line="480" w:lineRule="auto"/>
+        <w:rPr>
+          <w:rFonts w:ascii="Times New Roman" w:hAnsi="Times New Roman" w:cs="Times New Roman"/>
+          <w:sz w:val="24"/>
+          <w:szCs w:val="24"/>
+        </w:rPr>
+      </w:pPr>
+      <w:r>
+        <w:rPr>
+          <w:rFonts w:ascii="Times New Roman" w:hAnsi="Times New Roman" w:cs="Times New Roman"/>
+          <w:sz w:val="24"/>
+          <w:szCs w:val="24"/>
+        </w:rPr>
+        <w:t xml:space="preserve">After the event has </w:t>
       </w:r>
       <w:r>
         <w:rPr>
@@ -1387,8 +1828,71 @@
         </w:rPr>
         <w:t>happened, it would be added to an old event archive.</w:t>
       </w:r>
+    </w:p>
+    <w:p>
+      <w:pPr>
+        <w:spacing w:line="480" w:lineRule="auto"/>
+        <w:rPr>
+          <w:rFonts w:ascii="Times New Roman" w:hAnsi="Times New Roman" w:cs="Times New Roman"/>
+          <w:sz w:val="24"/>
+          <w:szCs w:val="24"/>
+        </w:rPr>
+      </w:pPr>
       <w:bookmarkStart w:id="0" w:name="_GoBack"/>
       <w:bookmarkEnd w:id="0"/>
+      <w:r>
+        <w:rPr>
+          <w:rFonts w:ascii="Times New Roman" w:hAnsi="Times New Roman" w:cs="Times New Roman"/>
+          <w:noProof/>
+          <w:sz w:val="24"/>
+          <w:szCs w:val="24"/>
+        </w:rPr>
+        <w:drawing>
+          <wp:inline distT="0" distB="0" distL="0" distR="0" wp14:anchorId="012EE28D">
+            <wp:extent cx="1920240" cy="2786380"/>
+            <wp:effectExtent l="0" t="0" r="3810" b="0"/>
+            <wp:docPr id="5" name="Picture 5"/>
+            <wp:cNvGraphicFramePr>
+              <a:graphicFrameLocks xmlns:a="http://schemas.openxmlformats.org/drawingml/2006/main" noChangeAspect="1"/>
+            </wp:cNvGraphicFramePr>
+            <a:graphic xmlns:a="http://schemas.openxmlformats.org/drawingml/2006/main">
+              <a:graphicData uri="http://schemas.openxmlformats.org/drawingml/2006/picture">
+                <pic:pic xmlns:pic="http://schemas.openxmlformats.org/drawingml/2006/picture">
+                  <pic:nvPicPr>
+                    <pic:cNvPr id="0" name="Picture 5"/>
+                    <pic:cNvPicPr>
+                      <a:picLocks noChangeAspect="1" noChangeArrowheads="1"/>
+                    </pic:cNvPicPr>
+                  </pic:nvPicPr>
+                  <pic:blipFill>
+                    <a:blip r:embed="rId9">
+                      <a:extLst>
+                        <a:ext uri="{28A0092B-C50C-407E-A947-70E740481C1C}">
+                          <a14:useLocalDpi xmlns:a14="http://schemas.microsoft.com/office/drawing/2010/main" val="0"/>
+                        </a:ext>
+                      </a:extLst>
+                    </a:blip>
+                    <a:srcRect/>
+                    <a:stretch>
+                      <a:fillRect/>
+                    </a:stretch>
+                  </pic:blipFill>
+                  <pic:spPr bwMode="auto">
+                    <a:xfrm>
+                      <a:off x="0" y="0"/>
+                      <a:ext cx="1920240" cy="2786380"/>
+                    </a:xfrm>
+                    <a:prstGeom prst="rect">
+                      <a:avLst/>
+                    </a:prstGeom>
+                    <a:noFill/>
+                  </pic:spPr>
+                </pic:pic>
+              </a:graphicData>
+            </a:graphic>
+          </wp:inline>
+        </w:drawing>
+      </w:r>
     </w:p>
     <w:sectPr>
       <w:pgSz w:w="12240" w:h="15840"/>
@@ -1587,6 +2091,36 @@
     <w:semiHidden/>
     <w:unhideWhenUsed/>
   </w:style>
+  <w:style w:type="paragraph" w:styleId="BalloonText">
+    <w:name w:val="Balloon Text"/>
+    <w:basedOn w:val="Normal"/>
+    <w:link w:val="BalloonTextChar"/>
+    <w:uiPriority w:val="99"/>
+    <w:semiHidden/>
+    <w:unhideWhenUsed/>
+    <w:rsid w:val="007150B4"/>
+    <w:pPr>
+      <w:spacing w:after="0" w:line="240" w:lineRule="auto"/>
+    </w:pPr>
+    <w:rPr>
+      <w:rFonts w:ascii="Tahoma" w:hAnsi="Tahoma" w:cs="Tahoma"/>
+      <w:sz w:val="16"/>
+      <w:szCs w:val="16"/>
+    </w:rPr>
+  </w:style>
+  <w:style w:type="character" w:customStyle="1" w:styleId="BalloonTextChar">
+    <w:name w:val="Balloon Text Char"/>
+    <w:basedOn w:val="DefaultParagraphFont"/>
+    <w:link w:val="BalloonText"/>
+    <w:uiPriority w:val="99"/>
+    <w:semiHidden/>
+    <w:rsid w:val="007150B4"/>
+    <w:rPr>
+      <w:rFonts w:ascii="Tahoma" w:hAnsi="Tahoma" w:cs="Tahoma"/>
+      <w:sz w:val="16"/>
+      <w:szCs w:val="16"/>
+    </w:rPr>
+  </w:style>
 </w:styles>
 </file>
 
@@ -1776,6 +2310,36 @@
     <w:uiPriority w:val="99"/>
     <w:semiHidden/>
     <w:unhideWhenUsed/>
+  </w:style>
+  <w:style w:type="paragraph" w:styleId="BalloonText">
+    <w:name w:val="Balloon Text"/>
+    <w:basedOn w:val="Normal"/>
+    <w:link w:val="BalloonTextChar"/>
+    <w:uiPriority w:val="99"/>
+    <w:semiHidden/>
+    <w:unhideWhenUsed/>
+    <w:rsid w:val="007150B4"/>
+    <w:pPr>
+      <w:spacing w:after="0" w:line="240" w:lineRule="auto"/>
+    </w:pPr>
+    <w:rPr>
+      <w:rFonts w:ascii="Tahoma" w:hAnsi="Tahoma" w:cs="Tahoma"/>
+      <w:sz w:val="16"/>
+      <w:szCs w:val="16"/>
+    </w:rPr>
+  </w:style>
+  <w:style w:type="character" w:customStyle="1" w:styleId="BalloonTextChar">
+    <w:name w:val="Balloon Text Char"/>
+    <w:basedOn w:val="DefaultParagraphFont"/>
+    <w:link w:val="BalloonText"/>
+    <w:uiPriority w:val="99"/>
+    <w:semiHidden/>
+    <w:rsid w:val="007150B4"/>
+    <w:rPr>
+      <w:rFonts w:ascii="Tahoma" w:hAnsi="Tahoma" w:cs="Tahoma"/>
+      <w:sz w:val="16"/>
+      <w:szCs w:val="16"/>
+    </w:rPr>
   </w:style>
 </w:styles>
 </file>

</xml_diff>